<commit_message>
changed something in Doc_Dokumentation
</commit_message>
<xml_diff>
--- a/doc/projectFiles/Dokumentation Twitteranalyser.docx
+++ b/doc/projectFiles/Dokumentation Twitteranalyser.docx
@@ -185,15 +185,15 @@
           <w:lang w:eastAsia="de-DE"/>
         </w:rPr>
       </w:pPr>
-      <w:bookmarkStart w:id="0" w:name="_Toc358124495"/>
-      <w:bookmarkStart w:id="1" w:name="_Toc358125557"/>
-      <w:bookmarkStart w:id="2" w:name="_Toc358296063"/>
-      <w:bookmarkStart w:id="3" w:name="_Toc358302472"/>
-      <w:bookmarkStart w:id="4" w:name="_Toc359073807"/>
-      <w:bookmarkStart w:id="5" w:name="_Toc360282451"/>
-      <w:bookmarkStart w:id="6" w:name="_Toc360285124"/>
-      <w:bookmarkStart w:id="7" w:name="_Toc263754308"/>
-      <w:bookmarkStart w:id="8" w:name="_Toc263755119"/>
+      <w:bookmarkStart w:id="0" w:name="_Toc263754308"/>
+      <w:bookmarkStart w:id="1" w:name="_Toc263755119"/>
+      <w:bookmarkStart w:id="2" w:name="_Toc358124495"/>
+      <w:bookmarkStart w:id="3" w:name="_Toc358125557"/>
+      <w:bookmarkStart w:id="4" w:name="_Toc358296063"/>
+      <w:bookmarkStart w:id="5" w:name="_Toc358302472"/>
+      <w:bookmarkStart w:id="6" w:name="_Toc359073807"/>
+      <w:bookmarkStart w:id="7" w:name="_Toc360282451"/>
+      <w:bookmarkStart w:id="8" w:name="_Toc360285124"/>
       <w:r>
         <w:rPr>
           <w:i w:val="0"/>
@@ -203,8 +203,8 @@
         </w:rPr>
         <w:t>Dokumentation</w:t>
       </w:r>
-      <w:bookmarkEnd w:id="7"/>
-      <w:bookmarkEnd w:id="8"/>
+      <w:bookmarkEnd w:id="0"/>
+      <w:bookmarkEnd w:id="1"/>
       <w:r>
         <w:rPr>
           <w:i w:val="0"/>
@@ -214,13 +214,13 @@
         </w:rPr>
         <w:br/>
       </w:r>
-      <w:bookmarkEnd w:id="0"/>
-      <w:bookmarkEnd w:id="1"/>
       <w:bookmarkEnd w:id="2"/>
       <w:bookmarkEnd w:id="3"/>
       <w:bookmarkEnd w:id="4"/>
       <w:bookmarkEnd w:id="5"/>
       <w:bookmarkEnd w:id="6"/>
+      <w:bookmarkEnd w:id="7"/>
+      <w:bookmarkEnd w:id="8"/>
     </w:p>
     <w:p>
       <w:pPr>
@@ -478,6 +478,15 @@
     <w:bookmarkStart w:id="26" w:name="_Toc351193576" w:displacedByCustomXml="next"/>
     <w:sdt>
       <w:sdtPr>
+        <w:rPr>
+          <w:rFonts w:asciiTheme="minorHAnsi" w:eastAsiaTheme="minorHAnsi" w:hAnsiTheme="minorHAnsi" w:cstheme="minorBidi"/>
+          <w:b w:val="0"/>
+          <w:bCs w:val="0"/>
+          <w:color w:val="auto"/>
+          <w:sz w:val="22"/>
+          <w:szCs w:val="22"/>
+          <w:lang w:eastAsia="en-US"/>
+        </w:rPr>
         <w:id w:val="1508560875"/>
         <w:docPartObj>
           <w:docPartGallery w:val="Table of Contents"/>
@@ -486,12 +495,7 @@
       </w:sdtPr>
       <w:sdtEndPr>
         <w:rPr>
-          <w:rFonts w:asciiTheme="minorHAnsi" w:eastAsiaTheme="minorHAnsi" w:hAnsiTheme="minorHAnsi" w:cstheme="minorBidi"/>
           <w:noProof/>
-          <w:color w:val="auto"/>
-          <w:sz w:val="22"/>
-          <w:szCs w:val="22"/>
-          <w:lang w:eastAsia="en-US"/>
         </w:rPr>
       </w:sdtEndPr>
       <w:sdtContent>
@@ -499,9 +503,6 @@
           <w:pPr>
             <w:pStyle w:val="Inhaltsverzeichnisberschrift"/>
           </w:pPr>
-          <w:r>
-            <w:t>Inhaltsverzeichnis</w:t>
-          </w:r>
         </w:p>
         <w:p>
           <w:pPr>
@@ -1664,14 +1665,15 @@
       <w:bookmarkStart w:id="27" w:name="_Toc263754310"/>
       <w:bookmarkStart w:id="28" w:name="_Toc263755121"/>
       <w:r>
+        <w:lastRenderedPageBreak/>
         <w:t>1.</w:t>
       </w:r>
       <w:r>
         <w:t xml:space="preserve"> Einleitung</w:t>
       </w:r>
-      <w:bookmarkEnd w:id="26"/>
       <w:bookmarkEnd w:id="27"/>
       <w:bookmarkEnd w:id="28"/>
+      <w:bookmarkEnd w:id="26"/>
     </w:p>
     <w:p/>
     <w:p>
@@ -1905,6 +1907,7 @@
       <w:bookmarkStart w:id="30" w:name="_Toc263754311"/>
       <w:bookmarkStart w:id="31" w:name="_Toc263755122"/>
       <w:r>
+        <w:lastRenderedPageBreak/>
         <w:t>2. Projektorganisation</w:t>
       </w:r>
       <w:bookmarkEnd w:id="29"/>
@@ -1998,7 +2001,16 @@
           <w:p>
             <w:pPr>
               <w:pStyle w:val="Standard0"/>
-            </w:pPr>
+              <w:rPr>
+                <w:color w:val="3366FF"/>
+              </w:rPr>
+            </w:pPr>
+            <w:r>
+              <w:rPr>
+                <w:color w:val="3366FF"/>
+              </w:rPr>
+              <w:t>Stärken/Schwächen</w:t>
+            </w:r>
           </w:p>
         </w:tc>
         <w:tc>
@@ -7555,6 +7567,8 @@
               </w:rPr>
               <w:t>, Moser</w:t>
             </w:r>
+            <w:bookmarkStart w:id="37" w:name="_GoBack"/>
+            <w:bookmarkEnd w:id="37"/>
           </w:p>
         </w:tc>
         <w:tc>
@@ -15949,7 +15963,7 @@
       <w:pPr>
         <w:pStyle w:val="Beschriftung"/>
       </w:pPr>
-      <w:bookmarkStart w:id="37" w:name="_Toc360285070"/>
+      <w:bookmarkStart w:id="38" w:name="_Toc360285070"/>
       <w:r>
         <w:br w:type="textWrapping" w:clear="all"/>
       </w:r>
@@ -15967,7 +15981,7 @@
       <w:r>
         <w:t>: Projektzeitplan</w:t>
       </w:r>
-      <w:bookmarkEnd w:id="37"/>
+      <w:bookmarkEnd w:id="38"/>
     </w:p>
     <w:p>
       <w:pPr>
@@ -16274,7 +16288,7 @@
       <w:pPr>
         <w:pStyle w:val="Beschriftung"/>
       </w:pPr>
-      <w:bookmarkStart w:id="38" w:name="_Toc360285071"/>
+      <w:bookmarkStart w:id="39" w:name="_Toc360285071"/>
       <w:r>
         <w:rPr>
           <w:noProof/>
@@ -16294,7 +16308,7 @@
           </wp:inline>
         </w:drawing>
       </w:r>
-      <w:bookmarkEnd w:id="38"/>
+      <w:bookmarkEnd w:id="39"/>
       <w:r>
         <w:t xml:space="preserve"> </w:t>
       </w:r>
@@ -16339,8 +16353,8 @@
       <w:pPr>
         <w:pStyle w:val="1"/>
       </w:pPr>
-      <w:bookmarkStart w:id="39" w:name="_Toc263754315"/>
-      <w:bookmarkStart w:id="40" w:name="_Toc263755124"/>
+      <w:bookmarkStart w:id="40" w:name="_Toc263754315"/>
+      <w:bookmarkStart w:id="41" w:name="_Toc263755124"/>
       <w:r>
         <w:lastRenderedPageBreak/>
         <w:t>4</w:t>
@@ -16363,8 +16377,8 @@
       <w:r>
         <w:t>acklog</w:t>
       </w:r>
-      <w:bookmarkEnd w:id="39"/>
       <w:bookmarkEnd w:id="40"/>
+      <w:bookmarkEnd w:id="41"/>
       <w:proofErr w:type="spellEnd"/>
     </w:p>
     <w:p>
@@ -22053,10 +22067,8 @@
       <w:pPr>
         <w:pStyle w:val="1"/>
       </w:pPr>
-      <w:bookmarkStart w:id="41" w:name="_Toc263754316"/>
-      <w:bookmarkStart w:id="42" w:name="_Toc263755125"/>
-      <w:bookmarkStart w:id="43" w:name="_GoBack"/>
-      <w:bookmarkEnd w:id="43"/>
+      <w:bookmarkStart w:id="42" w:name="_Toc263754316"/>
+      <w:bookmarkStart w:id="43" w:name="_Toc263755125"/>
       <w:r>
         <w:lastRenderedPageBreak/>
         <w:t>5</w:t>
@@ -22067,8 +22079,8 @@
       <w:r>
         <w:t>Kosten</w:t>
       </w:r>
-      <w:bookmarkEnd w:id="41"/>
       <w:bookmarkEnd w:id="42"/>
+      <w:bookmarkEnd w:id="43"/>
     </w:p>
     <w:p>
       <w:pPr>
@@ -26353,6 +26365,7 @@
           <w:docPartUnique/>
         </w:docPartObj>
       </w:sdtPr>
+      <w:sdtEndPr/>
       <w:sdtContent>
         <w:r>
           <w:rPr>
@@ -29378,7 +29391,7 @@
                 <c:formatCode>[h]:mm:ss</c:formatCode>
                 <c:ptCount val="6"/>
                 <c:pt idx="0">
-                  <c:v>7.624999999999983</c:v>
+                  <c:v>7.624999999999979</c:v>
                 </c:pt>
                 <c:pt idx="1">
                   <c:v>6.895833333333333</c:v>
@@ -29712,7 +29725,7 @@
 </file>
 
 <file path=customXml/itemProps1.xml><?xml version="1.0" encoding="utf-8"?>
-<ds:datastoreItem xmlns:ds="http://schemas.openxmlformats.org/officeDocument/2006/customXml" ds:itemID="{1ED3395B-8630-D14B-AF5D-92BAA19F92EA}">
+<ds:datastoreItem xmlns:ds="http://schemas.openxmlformats.org/officeDocument/2006/customXml" ds:itemID="{497FFA58-38EF-5442-921F-37E768268134}">
   <ds:schemaRefs>
     <ds:schemaRef ds:uri="http://schemas.openxmlformats.org/officeDocument/2006/bibliography"/>
   </ds:schemaRefs>

</xml_diff>

<commit_message>
geändert:doc_Container added: doc_Dokumentation Personenbeschreibung Johannes,Manfred,Rosemarie
</commit_message>
<xml_diff>
--- a/doc/projectFiles/Dokumentation Twitteranalyser.docx
+++ b/doc/projectFiles/Dokumentation Twitteranalyser.docx
@@ -3078,7 +3078,7 @@
                 <w:color w:val="000000"/>
                 <w:lang w:eastAsia="de-DE"/>
               </w:rPr>
-              <w:t> </w:t>
+              <w:t>Programmieren, Geduld, selbständiges Arbeiten, Arbeitstempo</w:t>
             </w:r>
           </w:p>
         </w:tc>
@@ -16519,27 +16519,14 @@
       <w:r>
         <w:t xml:space="preserve">Tabelle </w:t>
       </w:r>
-      <w:r>
-        <w:fldChar w:fldCharType="begin"/>
-      </w:r>
-      <w:r>
-        <w:instrText xml:space="preserve"> SEQ Tabelle \* ARABIC </w:instrText>
-      </w:r>
-      <w:r>
-        <w:fldChar w:fldCharType="separate"/>
-      </w:r>
-      <w:r>
-        <w:rPr>
-          <w:noProof/>
-        </w:rPr>
-        <w:t>2</w:t>
-      </w:r>
-      <w:r>
-        <w:rPr>
-          <w:noProof/>
-        </w:rPr>
-        <w:fldChar w:fldCharType="end"/>
-      </w:r>
+      <w:fldSimple w:instr=" SEQ Tabelle \* ARABIC ">
+        <w:r>
+          <w:rPr>
+            <w:noProof/>
+          </w:rPr>
+          <w:t>2</w:t>
+        </w:r>
+      </w:fldSimple>
       <w:r>
         <w:t>: Zeitaufwand pro Sprint</w:t>
       </w:r>
@@ -16589,8 +16576,6 @@
       <w:pPr>
         <w:pStyle w:val="1"/>
       </w:pPr>
-      <w:bookmarkStart w:id="39" w:name="_GoBack"/>
-      <w:bookmarkEnd w:id="39"/>
     </w:p>
     <w:p>
       <w:pPr>
@@ -16601,7 +16586,7 @@
       <w:pPr>
         <w:pStyle w:val="1"/>
       </w:pPr>
-      <w:bookmarkStart w:id="40" w:name="_Toc263957195"/>
+      <w:bookmarkStart w:id="39" w:name="_Toc263957195"/>
       <w:r>
         <w:lastRenderedPageBreak/>
         <w:t>4</w:t>
@@ -16625,7 +16610,7 @@
         <w:t>acklog</w:t>
       </w:r>
       <w:bookmarkEnd w:id="38"/>
-      <w:bookmarkEnd w:id="40"/>
+      <w:bookmarkEnd w:id="39"/>
       <w:proofErr w:type="spellEnd"/>
     </w:p>
     <w:p>
@@ -16695,7 +16680,7 @@
           <w:i/>
         </w:rPr>
       </w:pPr>
-      <w:bookmarkStart w:id="41" w:name="_Toc263957196"/>
+      <w:bookmarkStart w:id="40" w:name="_Toc263957196"/>
       <w:r>
         <w:rPr>
           <w:i/>
@@ -16723,7 +16708,7 @@
         </w:rPr>
         <w:t>Backlog</w:t>
       </w:r>
-      <w:bookmarkEnd w:id="41"/>
+      <w:bookmarkEnd w:id="40"/>
       <w:proofErr w:type="spellEnd"/>
     </w:p>
     <w:p>
@@ -16740,6 +16725,10 @@
       <w:tblPr>
         <w:tblW w:w="5740" w:type="dxa"/>
         <w:jc w:val="center"/>
+        <w:tblBorders>
+          <w:insideH w:val="single" w:sz="4" w:space="0" w:color="FFFFFF"/>
+          <w:insideV w:val="single" w:sz="4" w:space="0" w:color="FFFFFF"/>
+        </w:tblBorders>
         <w:tblCellMar>
           <w:left w:w="70" w:type="dxa"/>
           <w:right w:w="70" w:type="dxa"/>
@@ -16759,12 +16748,6 @@
         <w:tc>
           <w:tcPr>
             <w:tcW w:w="3140" w:type="dxa"/>
-            <w:tcBorders>
-              <w:top w:val="nil"/>
-              <w:left w:val="nil"/>
-              <w:bottom w:val="single" w:sz="12" w:space="0" w:color="FFFFFF"/>
-              <w:right w:val="single" w:sz="4" w:space="0" w:color="FFFFFF"/>
-            </w:tcBorders>
             <w:shd w:val="clear" w:color="4F81BD" w:fill="4F81BD"/>
             <w:noWrap/>
             <w:vAlign w:val="bottom"/>
@@ -16800,12 +16783,6 @@
         <w:tc>
           <w:tcPr>
             <w:tcW w:w="1300" w:type="dxa"/>
-            <w:tcBorders>
-              <w:top w:val="nil"/>
-              <w:left w:val="single" w:sz="4" w:space="0" w:color="FFFFFF"/>
-              <w:bottom w:val="single" w:sz="12" w:space="0" w:color="FFFFFF"/>
-              <w:right w:val="single" w:sz="4" w:space="0" w:color="FFFFFF"/>
-            </w:tcBorders>
             <w:shd w:val="clear" w:color="4F81BD" w:fill="4F81BD"/>
             <w:noWrap/>
             <w:vAlign w:val="bottom"/>
@@ -16853,12 +16830,6 @@
         <w:tc>
           <w:tcPr>
             <w:tcW w:w="1300" w:type="dxa"/>
-            <w:tcBorders>
-              <w:top w:val="nil"/>
-              <w:left w:val="single" w:sz="4" w:space="0" w:color="FFFFFF"/>
-              <w:bottom w:val="single" w:sz="12" w:space="0" w:color="FFFFFF"/>
-              <w:right w:val="nil"/>
-            </w:tcBorders>
             <w:shd w:val="clear" w:color="4F81BD" w:fill="4F81BD"/>
             <w:noWrap/>
             <w:vAlign w:val="bottom"/>
@@ -16900,12 +16871,6 @@
         <w:tc>
           <w:tcPr>
             <w:tcW w:w="3140" w:type="dxa"/>
-            <w:tcBorders>
-              <w:top w:val="single" w:sz="4" w:space="0" w:color="FFFFFF"/>
-              <w:left w:val="nil"/>
-              <w:bottom w:val="single" w:sz="4" w:space="0" w:color="FFFFFF"/>
-              <w:right w:val="single" w:sz="4" w:space="0" w:color="FFFFFF"/>
-            </w:tcBorders>
             <w:shd w:val="clear" w:color="B8CCE4" w:fill="B8CCE4"/>
             <w:noWrap/>
             <w:vAlign w:val="bottom"/>
@@ -16927,12 +16892,6 @@
         <w:tc>
           <w:tcPr>
             <w:tcW w:w="1300" w:type="dxa"/>
-            <w:tcBorders>
-              <w:top w:val="single" w:sz="4" w:space="0" w:color="FFFFFF"/>
-              <w:left w:val="single" w:sz="4" w:space="0" w:color="FFFFFF"/>
-              <w:bottom w:val="single" w:sz="4" w:space="0" w:color="FFFFFF"/>
-              <w:right w:val="single" w:sz="4" w:space="0" w:color="FFFFFF"/>
-            </w:tcBorders>
             <w:shd w:val="clear" w:color="B8CCE4" w:fill="B8CCE4"/>
             <w:noWrap/>
             <w:vAlign w:val="bottom"/>
@@ -16954,12 +16913,6 @@
         <w:tc>
           <w:tcPr>
             <w:tcW w:w="1300" w:type="dxa"/>
-            <w:tcBorders>
-              <w:top w:val="single" w:sz="4" w:space="0" w:color="FFFFFF"/>
-              <w:left w:val="single" w:sz="4" w:space="0" w:color="FFFFFF"/>
-              <w:bottom w:val="single" w:sz="4" w:space="0" w:color="FFFFFF"/>
-              <w:right w:val="nil"/>
-            </w:tcBorders>
             <w:shd w:val="clear" w:color="B8CCE4" w:fill="B8CCE4"/>
             <w:noWrap/>
             <w:vAlign w:val="bottom"/>
@@ -16987,12 +16940,6 @@
         <w:tc>
           <w:tcPr>
             <w:tcW w:w="3140" w:type="dxa"/>
-            <w:tcBorders>
-              <w:top w:val="single" w:sz="4" w:space="0" w:color="auto"/>
-              <w:left w:val="single" w:sz="4" w:space="0" w:color="4F81BD"/>
-              <w:bottom w:val="single" w:sz="4" w:space="0" w:color="4F81BD"/>
-              <w:right w:val="single" w:sz="4" w:space="0" w:color="4F81BD"/>
-            </w:tcBorders>
             <w:shd w:val="clear" w:color="DCE6F1" w:fill="DCE6F1"/>
             <w:noWrap/>
             <w:vAlign w:val="bottom"/>
@@ -17020,12 +16967,6 @@
         <w:tc>
           <w:tcPr>
             <w:tcW w:w="1300" w:type="dxa"/>
-            <w:tcBorders>
-              <w:top w:val="single" w:sz="4" w:space="0" w:color="auto"/>
-              <w:left w:val="single" w:sz="4" w:space="0" w:color="4F81BD"/>
-              <w:bottom w:val="single" w:sz="4" w:space="0" w:color="4F81BD"/>
-              <w:right w:val="single" w:sz="4" w:space="0" w:color="4F81BD"/>
-            </w:tcBorders>
             <w:shd w:val="clear" w:color="DCE6F1" w:fill="DCE6F1"/>
             <w:noWrap/>
             <w:vAlign w:val="center"/>
@@ -17058,12 +16999,6 @@
         <w:tc>
           <w:tcPr>
             <w:tcW w:w="1300" w:type="dxa"/>
-            <w:tcBorders>
-              <w:top w:val="single" w:sz="4" w:space="0" w:color="auto"/>
-              <w:left w:val="single" w:sz="4" w:space="0" w:color="4F81BD"/>
-              <w:bottom w:val="single" w:sz="4" w:space="0" w:color="4F81BD"/>
-              <w:right w:val="single" w:sz="4" w:space="0" w:color="4F81BD"/>
-            </w:tcBorders>
             <w:shd w:val="clear" w:color="DCE6F1" w:fill="DCE6F1"/>
             <w:noWrap/>
             <w:vAlign w:val="center"/>
@@ -17099,12 +17034,6 @@
         <w:tc>
           <w:tcPr>
             <w:tcW w:w="3140" w:type="dxa"/>
-            <w:tcBorders>
-              <w:top w:val="nil"/>
-              <w:left w:val="single" w:sz="4" w:space="0" w:color="4F81BD"/>
-              <w:bottom w:val="single" w:sz="4" w:space="0" w:color="4F81BD"/>
-              <w:right w:val="single" w:sz="4" w:space="0" w:color="4F81BD"/>
-            </w:tcBorders>
             <w:shd w:val="clear" w:color="DCE6F1" w:fill="DCE6F1"/>
             <w:noWrap/>
             <w:vAlign w:val="bottom"/>
@@ -17136,12 +17065,6 @@
         <w:tc>
           <w:tcPr>
             <w:tcW w:w="1300" w:type="dxa"/>
-            <w:tcBorders>
-              <w:top w:val="nil"/>
-              <w:left w:val="nil"/>
-              <w:bottom w:val="single" w:sz="4" w:space="0" w:color="4F81BD"/>
-              <w:right w:val="single" w:sz="4" w:space="0" w:color="4F81BD"/>
-            </w:tcBorders>
             <w:shd w:val="clear" w:color="DCE6F1" w:fill="DCE6F1"/>
             <w:noWrap/>
             <w:vAlign w:val="center"/>
@@ -17174,12 +17097,6 @@
         <w:tc>
           <w:tcPr>
             <w:tcW w:w="1300" w:type="dxa"/>
-            <w:tcBorders>
-              <w:top w:val="nil"/>
-              <w:left w:val="nil"/>
-              <w:bottom w:val="single" w:sz="4" w:space="0" w:color="4F81BD"/>
-              <w:right w:val="single" w:sz="4" w:space="0" w:color="4F81BD"/>
-            </w:tcBorders>
             <w:shd w:val="clear" w:color="DCE6F1" w:fill="DCE6F1"/>
             <w:noWrap/>
             <w:vAlign w:val="center"/>
@@ -17217,12 +17134,6 @@
         <w:tc>
           <w:tcPr>
             <w:tcW w:w="3140" w:type="dxa"/>
-            <w:tcBorders>
-              <w:top w:val="nil"/>
-              <w:left w:val="single" w:sz="4" w:space="0" w:color="4F81BD"/>
-              <w:bottom w:val="single" w:sz="4" w:space="0" w:color="4F81BD"/>
-              <w:right w:val="single" w:sz="4" w:space="0" w:color="4F81BD"/>
-            </w:tcBorders>
             <w:shd w:val="clear" w:color="DCE6F1" w:fill="DCE6F1"/>
             <w:noWrap/>
             <w:vAlign w:val="bottom"/>
@@ -17254,12 +17165,6 @@
         <w:tc>
           <w:tcPr>
             <w:tcW w:w="1300" w:type="dxa"/>
-            <w:tcBorders>
-              <w:top w:val="single" w:sz="4" w:space="0" w:color="4F81BD"/>
-              <w:left w:val="single" w:sz="4" w:space="0" w:color="4F81BD"/>
-              <w:bottom w:val="single" w:sz="4" w:space="0" w:color="4F81BD"/>
-              <w:right w:val="single" w:sz="4" w:space="0" w:color="4F81BD"/>
-            </w:tcBorders>
             <w:shd w:val="clear" w:color="DCE6F1" w:fill="DCE6F1"/>
             <w:noWrap/>
             <w:vAlign w:val="center"/>
@@ -17292,12 +17197,6 @@
         <w:tc>
           <w:tcPr>
             <w:tcW w:w="1300" w:type="dxa"/>
-            <w:tcBorders>
-              <w:top w:val="single" w:sz="4" w:space="0" w:color="4F81BD"/>
-              <w:left w:val="single" w:sz="4" w:space="0" w:color="4F81BD"/>
-              <w:bottom w:val="single" w:sz="4" w:space="0" w:color="4F81BD"/>
-              <w:right w:val="single" w:sz="4" w:space="0" w:color="4F81BD"/>
-            </w:tcBorders>
             <w:shd w:val="clear" w:color="DCE6F1" w:fill="DCE6F1"/>
             <w:noWrap/>
             <w:vAlign w:val="center"/>
@@ -17337,12 +17236,6 @@
         <w:tc>
           <w:tcPr>
             <w:tcW w:w="3140" w:type="dxa"/>
-            <w:tcBorders>
-              <w:top w:val="single" w:sz="4" w:space="0" w:color="auto"/>
-              <w:left w:val="single" w:sz="4" w:space="0" w:color="4F81BD"/>
-              <w:bottom w:val="single" w:sz="4" w:space="0" w:color="4F81BD"/>
-              <w:right w:val="single" w:sz="4" w:space="0" w:color="4F81BD"/>
-            </w:tcBorders>
             <w:shd w:val="clear" w:color="DCE6F1" w:fill="DCE6F1"/>
             <w:noWrap/>
             <w:vAlign w:val="bottom"/>
@@ -17374,12 +17267,6 @@
         <w:tc>
           <w:tcPr>
             <w:tcW w:w="1300" w:type="dxa"/>
-            <w:tcBorders>
-              <w:top w:val="single" w:sz="4" w:space="0" w:color="auto"/>
-              <w:left w:val="nil"/>
-              <w:bottom w:val="single" w:sz="4" w:space="0" w:color="4F81BD"/>
-              <w:right w:val="single" w:sz="4" w:space="0" w:color="4F81BD"/>
-            </w:tcBorders>
             <w:shd w:val="clear" w:color="DCE6F1" w:fill="DCE6F1"/>
             <w:noWrap/>
             <w:vAlign w:val="center"/>
@@ -17412,12 +17299,6 @@
         <w:tc>
           <w:tcPr>
             <w:tcW w:w="1300" w:type="dxa"/>
-            <w:tcBorders>
-              <w:top w:val="single" w:sz="4" w:space="0" w:color="auto"/>
-              <w:left w:val="nil"/>
-              <w:bottom w:val="single" w:sz="4" w:space="0" w:color="4F81BD"/>
-              <w:right w:val="single" w:sz="4" w:space="0" w:color="4F81BD"/>
-            </w:tcBorders>
             <w:shd w:val="clear" w:color="DCE6F1" w:fill="DCE6F1"/>
             <w:noWrap/>
             <w:vAlign w:val="center"/>
@@ -17455,12 +17336,6 @@
         <w:tc>
           <w:tcPr>
             <w:tcW w:w="3140" w:type="dxa"/>
-            <w:tcBorders>
-              <w:top w:val="nil"/>
-              <w:left w:val="single" w:sz="4" w:space="0" w:color="4F81BD"/>
-              <w:bottom w:val="single" w:sz="4" w:space="0" w:color="auto"/>
-              <w:right w:val="single" w:sz="4" w:space="0" w:color="4F81BD"/>
-            </w:tcBorders>
             <w:shd w:val="clear" w:color="DCE6F1" w:fill="DCE6F1"/>
             <w:noWrap/>
             <w:vAlign w:val="bottom"/>
@@ -17492,12 +17367,6 @@
         <w:tc>
           <w:tcPr>
             <w:tcW w:w="1300" w:type="dxa"/>
-            <w:tcBorders>
-              <w:top w:val="single" w:sz="4" w:space="0" w:color="4F81BD"/>
-              <w:left w:val="single" w:sz="4" w:space="0" w:color="4F81BD"/>
-              <w:bottom w:val="single" w:sz="4" w:space="0" w:color="auto"/>
-              <w:right w:val="single" w:sz="4" w:space="0" w:color="4F81BD"/>
-            </w:tcBorders>
             <w:shd w:val="clear" w:color="DCE6F1" w:fill="DCE6F1"/>
             <w:noWrap/>
             <w:vAlign w:val="center"/>
@@ -17520,12 +17389,6 @@
         <w:tc>
           <w:tcPr>
             <w:tcW w:w="1300" w:type="dxa"/>
-            <w:tcBorders>
-              <w:top w:val="single" w:sz="4" w:space="0" w:color="4F81BD"/>
-              <w:left w:val="single" w:sz="4" w:space="0" w:color="4F81BD"/>
-              <w:bottom w:val="single" w:sz="4" w:space="0" w:color="auto"/>
-              <w:right w:val="single" w:sz="4" w:space="0" w:color="4F81BD"/>
-            </w:tcBorders>
             <w:shd w:val="clear" w:color="DCE6F1" w:fill="DCE6F1"/>
             <w:noWrap/>
             <w:vAlign w:val="center"/>
@@ -17563,12 +17426,6 @@
         <w:tc>
           <w:tcPr>
             <w:tcW w:w="3140" w:type="dxa"/>
-            <w:tcBorders>
-              <w:top w:val="single" w:sz="4" w:space="0" w:color="4F81BD"/>
-              <w:left w:val="single" w:sz="4" w:space="0" w:color="4F81BD"/>
-              <w:bottom w:val="single" w:sz="4" w:space="0" w:color="4F81BD"/>
-              <w:right w:val="single" w:sz="4" w:space="0" w:color="4F81BD"/>
-            </w:tcBorders>
             <w:shd w:val="clear" w:color="DCE6F1" w:fill="DCE6F1"/>
             <w:noWrap/>
             <w:vAlign w:val="bottom"/>
@@ -17600,12 +17457,6 @@
         <w:tc>
           <w:tcPr>
             <w:tcW w:w="1300" w:type="dxa"/>
-            <w:tcBorders>
-              <w:top w:val="single" w:sz="4" w:space="0" w:color="4F81BD"/>
-              <w:left w:val="nil"/>
-              <w:bottom w:val="single" w:sz="4" w:space="0" w:color="4F81BD"/>
-              <w:right w:val="single" w:sz="4" w:space="0" w:color="4F81BD"/>
-            </w:tcBorders>
             <w:shd w:val="clear" w:color="DCE6F1" w:fill="DCE6F1"/>
             <w:noWrap/>
             <w:vAlign w:val="center"/>
@@ -17638,12 +17489,6 @@
         <w:tc>
           <w:tcPr>
             <w:tcW w:w="1300" w:type="dxa"/>
-            <w:tcBorders>
-              <w:top w:val="single" w:sz="4" w:space="0" w:color="4F81BD"/>
-              <w:left w:val="nil"/>
-              <w:bottom w:val="single" w:sz="4" w:space="0" w:color="4F81BD"/>
-              <w:right w:val="single" w:sz="4" w:space="0" w:color="4F81BD"/>
-            </w:tcBorders>
             <w:shd w:val="clear" w:color="DCE6F1" w:fill="DCE6F1"/>
             <w:noWrap/>
             <w:vAlign w:val="center"/>
@@ -17681,12 +17526,6 @@
         <w:tc>
           <w:tcPr>
             <w:tcW w:w="3140" w:type="dxa"/>
-            <w:tcBorders>
-              <w:top w:val="nil"/>
-              <w:left w:val="single" w:sz="4" w:space="0" w:color="4F81BD"/>
-              <w:bottom w:val="single" w:sz="4" w:space="0" w:color="4F81BD"/>
-              <w:right w:val="single" w:sz="4" w:space="0" w:color="4F81BD"/>
-            </w:tcBorders>
             <w:shd w:val="clear" w:color="DCE6F1" w:fill="DCE6F1"/>
             <w:noWrap/>
             <w:vAlign w:val="bottom"/>
@@ -17718,12 +17557,6 @@
         <w:tc>
           <w:tcPr>
             <w:tcW w:w="1300" w:type="dxa"/>
-            <w:tcBorders>
-              <w:top w:val="single" w:sz="4" w:space="0" w:color="4F81BD"/>
-              <w:left w:val="single" w:sz="4" w:space="0" w:color="4F81BD"/>
-              <w:bottom w:val="single" w:sz="4" w:space="0" w:color="4F81BD"/>
-              <w:right w:val="single" w:sz="4" w:space="0" w:color="4F81BD"/>
-            </w:tcBorders>
             <w:shd w:val="clear" w:color="DCE6F1" w:fill="DCE6F1"/>
             <w:noWrap/>
             <w:vAlign w:val="center"/>
@@ -17746,12 +17579,6 @@
         <w:tc>
           <w:tcPr>
             <w:tcW w:w="1300" w:type="dxa"/>
-            <w:tcBorders>
-              <w:top w:val="single" w:sz="4" w:space="0" w:color="4F81BD"/>
-              <w:left w:val="single" w:sz="4" w:space="0" w:color="4F81BD"/>
-              <w:bottom w:val="single" w:sz="4" w:space="0" w:color="4F81BD"/>
-              <w:right w:val="single" w:sz="4" w:space="0" w:color="4F81BD"/>
-            </w:tcBorders>
             <w:shd w:val="clear" w:color="DCE6F1" w:fill="DCE6F1"/>
             <w:noWrap/>
             <w:vAlign w:val="center"/>
@@ -17789,12 +17616,6 @@
         <w:tc>
           <w:tcPr>
             <w:tcW w:w="3140" w:type="dxa"/>
-            <w:tcBorders>
-              <w:top w:val="nil"/>
-              <w:left w:val="single" w:sz="4" w:space="0" w:color="4F81BD"/>
-              <w:bottom w:val="single" w:sz="4" w:space="0" w:color="4F81BD"/>
-              <w:right w:val="single" w:sz="4" w:space="0" w:color="4F81BD"/>
-            </w:tcBorders>
             <w:shd w:val="clear" w:color="DCE6F1" w:fill="DCE6F1"/>
             <w:noWrap/>
             <w:vAlign w:val="bottom"/>
@@ -17826,12 +17647,6 @@
         <w:tc>
           <w:tcPr>
             <w:tcW w:w="1300" w:type="dxa"/>
-            <w:tcBorders>
-              <w:top w:val="nil"/>
-              <w:left w:val="nil"/>
-              <w:bottom w:val="single" w:sz="4" w:space="0" w:color="4F81BD"/>
-              <w:right w:val="single" w:sz="4" w:space="0" w:color="4F81BD"/>
-            </w:tcBorders>
             <w:shd w:val="clear" w:color="DCE6F1" w:fill="DCE6F1"/>
             <w:noWrap/>
             <w:vAlign w:val="center"/>
@@ -17864,12 +17679,6 @@
         <w:tc>
           <w:tcPr>
             <w:tcW w:w="1300" w:type="dxa"/>
-            <w:tcBorders>
-              <w:top w:val="nil"/>
-              <w:left w:val="nil"/>
-              <w:bottom w:val="single" w:sz="4" w:space="0" w:color="4F81BD"/>
-              <w:right w:val="single" w:sz="4" w:space="0" w:color="4F81BD"/>
-            </w:tcBorders>
             <w:shd w:val="clear" w:color="DCE6F1" w:fill="DCE6F1"/>
             <w:noWrap/>
             <w:vAlign w:val="center"/>
@@ -17907,12 +17716,6 @@
         <w:tc>
           <w:tcPr>
             <w:tcW w:w="3140" w:type="dxa"/>
-            <w:tcBorders>
-              <w:top w:val="nil"/>
-              <w:left w:val="single" w:sz="4" w:space="0" w:color="4F81BD"/>
-              <w:bottom w:val="single" w:sz="4" w:space="0" w:color="4F81BD"/>
-              <w:right w:val="single" w:sz="4" w:space="0" w:color="4F81BD"/>
-            </w:tcBorders>
             <w:shd w:val="clear" w:color="DCE6F1" w:fill="DCE6F1"/>
             <w:noWrap/>
             <w:vAlign w:val="bottom"/>
@@ -17940,12 +17743,6 @@
         <w:tc>
           <w:tcPr>
             <w:tcW w:w="1300" w:type="dxa"/>
-            <w:tcBorders>
-              <w:top w:val="single" w:sz="4" w:space="0" w:color="4F81BD"/>
-              <w:left w:val="single" w:sz="4" w:space="0" w:color="4F81BD"/>
-              <w:bottom w:val="single" w:sz="4" w:space="0" w:color="4F81BD"/>
-              <w:right w:val="single" w:sz="4" w:space="0" w:color="4F81BD"/>
-            </w:tcBorders>
             <w:shd w:val="clear" w:color="DCE6F1" w:fill="DCE6F1"/>
             <w:noWrap/>
             <w:vAlign w:val="center"/>
@@ -17978,12 +17775,6 @@
         <w:tc>
           <w:tcPr>
             <w:tcW w:w="1300" w:type="dxa"/>
-            <w:tcBorders>
-              <w:top w:val="single" w:sz="4" w:space="0" w:color="4F81BD"/>
-              <w:left w:val="single" w:sz="4" w:space="0" w:color="4F81BD"/>
-              <w:bottom w:val="single" w:sz="4" w:space="0" w:color="4F81BD"/>
-              <w:right w:val="single" w:sz="4" w:space="0" w:color="4F81BD"/>
-            </w:tcBorders>
             <w:shd w:val="clear" w:color="DCE6F1" w:fill="DCE6F1"/>
             <w:noWrap/>
             <w:vAlign w:val="center"/>
@@ -18021,12 +17812,6 @@
         <w:tc>
           <w:tcPr>
             <w:tcW w:w="3140" w:type="dxa"/>
-            <w:tcBorders>
-              <w:top w:val="nil"/>
-              <w:left w:val="single" w:sz="4" w:space="0" w:color="4F81BD"/>
-              <w:bottom w:val="single" w:sz="4" w:space="0" w:color="4F81BD"/>
-              <w:right w:val="single" w:sz="4" w:space="0" w:color="4F81BD"/>
-            </w:tcBorders>
             <w:shd w:val="clear" w:color="DCE6F1" w:fill="DCE6F1"/>
             <w:noWrap/>
             <w:vAlign w:val="bottom"/>
@@ -18058,12 +17843,6 @@
         <w:tc>
           <w:tcPr>
             <w:tcW w:w="1300" w:type="dxa"/>
-            <w:tcBorders>
-              <w:top w:val="nil"/>
-              <w:left w:val="nil"/>
-              <w:bottom w:val="single" w:sz="4" w:space="0" w:color="4F81BD"/>
-              <w:right w:val="single" w:sz="4" w:space="0" w:color="4F81BD"/>
-            </w:tcBorders>
             <w:shd w:val="clear" w:color="DCE6F1" w:fill="DCE6F1"/>
             <w:noWrap/>
             <w:vAlign w:val="center"/>
@@ -18096,12 +17875,6 @@
         <w:tc>
           <w:tcPr>
             <w:tcW w:w="1300" w:type="dxa"/>
-            <w:tcBorders>
-              <w:top w:val="nil"/>
-              <w:left w:val="nil"/>
-              <w:bottom w:val="single" w:sz="4" w:space="0" w:color="4F81BD"/>
-              <w:right w:val="single" w:sz="4" w:space="0" w:color="4F81BD"/>
-            </w:tcBorders>
             <w:shd w:val="clear" w:color="DCE6F1" w:fill="DCE6F1"/>
             <w:noWrap/>
             <w:vAlign w:val="center"/>
@@ -18139,12 +17912,6 @@
         <w:tc>
           <w:tcPr>
             <w:tcW w:w="3140" w:type="dxa"/>
-            <w:tcBorders>
-              <w:top w:val="nil"/>
-              <w:left w:val="single" w:sz="4" w:space="0" w:color="4F81BD"/>
-              <w:bottom w:val="nil"/>
-              <w:right w:val="single" w:sz="4" w:space="0" w:color="4F81BD"/>
-            </w:tcBorders>
             <w:shd w:val="clear" w:color="DCE6F1" w:fill="DCE6F1"/>
             <w:noWrap/>
             <w:vAlign w:val="bottom"/>
@@ -18176,12 +17943,6 @@
         <w:tc>
           <w:tcPr>
             <w:tcW w:w="1300" w:type="dxa"/>
-            <w:tcBorders>
-              <w:top w:val="single" w:sz="4" w:space="0" w:color="4F81BD"/>
-              <w:left w:val="single" w:sz="4" w:space="0" w:color="4F81BD"/>
-              <w:bottom w:val="single" w:sz="4" w:space="0" w:color="4F81BD"/>
-              <w:right w:val="single" w:sz="4" w:space="0" w:color="4F81BD"/>
-            </w:tcBorders>
             <w:shd w:val="clear" w:color="DCE6F1" w:fill="DCE6F1"/>
             <w:noWrap/>
             <w:vAlign w:val="center"/>
@@ -18204,12 +17965,6 @@
         <w:tc>
           <w:tcPr>
             <w:tcW w:w="1300" w:type="dxa"/>
-            <w:tcBorders>
-              <w:top w:val="single" w:sz="4" w:space="0" w:color="4F81BD"/>
-              <w:left w:val="single" w:sz="4" w:space="0" w:color="4F81BD"/>
-              <w:bottom w:val="single" w:sz="4" w:space="0" w:color="4F81BD"/>
-              <w:right w:val="single" w:sz="4" w:space="0" w:color="4F81BD"/>
-            </w:tcBorders>
             <w:shd w:val="clear" w:color="DCE6F1" w:fill="DCE6F1"/>
             <w:noWrap/>
             <w:vAlign w:val="center"/>
@@ -18242,7 +17997,10 @@
         </w:tc>
       </w:tr>
     </w:tbl>
-    <w:p/>
+    <w:p>
+      <w:bookmarkStart w:id="41" w:name="_GoBack"/>
+      <w:bookmarkEnd w:id="41"/>
+    </w:p>
     <w:p>
       <w:pPr>
         <w:pStyle w:val="Standard0"/>
@@ -18423,6 +18181,9 @@
       <w:tblPr>
         <w:tblW w:w="9371" w:type="dxa"/>
         <w:tblInd w:w="55" w:type="dxa"/>
+        <w:tblBorders>
+          <w:insideV w:val="single" w:sz="4" w:space="0" w:color="FFFFFF"/>
+        </w:tblBorders>
         <w:tblLayout w:type="fixed"/>
         <w:tblCellMar>
           <w:left w:w="70" w:type="dxa"/>
@@ -25907,10 +25668,19 @@
         <w:pStyle w:val="Standard0"/>
       </w:pPr>
       <w:r>
-        <w:t>Auf dieser CD b</w:t>
-      </w:r>
-      <w:r>
-        <w:t xml:space="preserve">efinden sich neben dem Projektplan </w:t>
+        <w:t>Auf der</w:t>
+      </w:r>
+      <w:r>
+        <w:t xml:space="preserve"> CD b</w:t>
+      </w:r>
+      <w:r>
+        <w:t>ef</w:t>
+      </w:r>
+      <w:r>
+        <w:t>inden sich neben der Dokumentation</w:t>
+      </w:r>
+      <w:r>
+        <w:t xml:space="preserve"> </w:t>
       </w:r>
       <w:r>
         <w:t xml:space="preserve">auch  die Testdokumente und das Dokument zu den </w:t>
@@ -29015,7 +28785,7 @@
                 <c:formatCode>[h]:mm:ss</c:formatCode>
                 <c:ptCount val="6"/>
                 <c:pt idx="0">
-                  <c:v>7.624999999999968</c:v>
+                  <c:v>7.624999999999965</c:v>
                 </c:pt>
                 <c:pt idx="1">
                   <c:v>6.895833333333333</c:v>
@@ -29349,7 +29119,7 @@
 </file>
 
 <file path=customXml/itemProps1.xml><?xml version="1.0" encoding="utf-8"?>
-<ds:datastoreItem xmlns:ds="http://schemas.openxmlformats.org/officeDocument/2006/customXml" ds:itemID="{A385FD73-CEB8-D247-9D9C-616B0117DABC}">
+<ds:datastoreItem xmlns:ds="http://schemas.openxmlformats.org/officeDocument/2006/customXml" ds:itemID="{6C903418-D36C-DF4F-9A92-F8D19B311BAC}">
   <ds:schemaRefs>
     <ds:schemaRef ds:uri="http://schemas.openxmlformats.org/officeDocument/2006/bibliography"/>
   </ds:schemaRefs>

</xml_diff>

<commit_message>
changed doc_Dokumentation: Einleitung usw.
</commit_message>
<xml_diff>
--- a/doc/projectFiles/Dokumentation Twitteranalyser.docx
+++ b/doc/projectFiles/Dokumentation Twitteranalyser.docx
@@ -183,14 +183,14 @@
         </w:rPr>
       </w:pPr>
       <w:bookmarkStart w:id="0" w:name="_Toc263754308"/>
-      <w:bookmarkStart w:id="1" w:name="_Toc358124495"/>
-      <w:bookmarkStart w:id="2" w:name="_Toc358125557"/>
-      <w:bookmarkStart w:id="3" w:name="_Toc358296063"/>
-      <w:bookmarkStart w:id="4" w:name="_Toc358302472"/>
-      <w:bookmarkStart w:id="5" w:name="_Toc359073807"/>
-      <w:bookmarkStart w:id="6" w:name="_Toc360282451"/>
-      <w:bookmarkStart w:id="7" w:name="_Toc360285124"/>
-      <w:bookmarkStart w:id="8" w:name="_Toc264349375"/>
+      <w:bookmarkStart w:id="1" w:name="_Toc264349375"/>
+      <w:bookmarkStart w:id="2" w:name="_Toc358124495"/>
+      <w:bookmarkStart w:id="3" w:name="_Toc358125557"/>
+      <w:bookmarkStart w:id="4" w:name="_Toc358296063"/>
+      <w:bookmarkStart w:id="5" w:name="_Toc358302472"/>
+      <w:bookmarkStart w:id="6" w:name="_Toc359073807"/>
+      <w:bookmarkStart w:id="7" w:name="_Toc360282451"/>
+      <w:bookmarkStart w:id="8" w:name="_Toc360285124"/>
       <w:r>
         <w:rPr>
           <w:i w:val="0"/>
@@ -201,7 +201,7 @@
         <w:t>Dokumentation</w:t>
       </w:r>
       <w:bookmarkEnd w:id="0"/>
-      <w:bookmarkEnd w:id="8"/>
+      <w:bookmarkEnd w:id="1"/>
     </w:p>
     <w:p>
       <w:pPr>
@@ -268,13 +268,13 @@
         </w:rPr>
         <w:br/>
       </w:r>
-      <w:bookmarkEnd w:id="1"/>
       <w:bookmarkEnd w:id="2"/>
       <w:bookmarkEnd w:id="3"/>
       <w:bookmarkEnd w:id="4"/>
       <w:bookmarkEnd w:id="5"/>
       <w:bookmarkEnd w:id="6"/>
       <w:bookmarkEnd w:id="7"/>
+      <w:bookmarkEnd w:id="8"/>
     </w:p>
     <w:p>
       <w:pPr>
@@ -1865,8 +1865,8 @@
         <w:t xml:space="preserve"> Einleitung</w:t>
       </w:r>
       <w:bookmarkEnd w:id="27"/>
+      <w:bookmarkEnd w:id="28"/>
       <w:bookmarkEnd w:id="26"/>
-      <w:bookmarkEnd w:id="28"/>
     </w:p>
     <w:p/>
     <w:p>
@@ -2067,11 +2067,30 @@
         <w:spacing w:line="276" w:lineRule="auto"/>
       </w:pPr>
       <w:r>
-        <w:t>Diese Anforderungen wurden alle in das Projekt aufgenommen, in fünf Sprints aufgeteilt und sc</w:t>
-      </w:r>
-      <w:r>
-        <w:t xml:space="preserve">hließlich erfolgreich erledigt. </w:t>
-      </w:r>
+        <w:t xml:space="preserve">Als Ergebnis des Interviews </w:t>
+      </w:r>
+      <w:r>
+        <w:t xml:space="preserve">wurden </w:t>
+      </w:r>
+      <w:r>
+        <w:t xml:space="preserve">User Storys formuliert, die </w:t>
+      </w:r>
+      <w:proofErr w:type="spellStart"/>
+      <w:r>
+        <w:t>die</w:t>
+      </w:r>
+      <w:proofErr w:type="spellEnd"/>
+      <w:r>
+        <w:t xml:space="preserve"> Basis für die Anforderungen darstellten. Die Anforderungen wurden sodann i</w:t>
+      </w:r>
+      <w:r>
+        <w:t>n fünf Sprints</w:t>
+      </w:r>
+      <w:r>
+        <w:t xml:space="preserve"> aufgeteilt. Um Risiken (siehe Tabelle 2) zu vermeiden, wurden laufend Unit und User Tests durchgeführt. </w:t>
+      </w:r>
+      <w:bookmarkStart w:id="29" w:name="_GoBack"/>
+      <w:bookmarkEnd w:id="29"/>
     </w:p>
     <w:p>
       <w:pPr>
@@ -2184,16 +2203,16 @@
       <w:pPr>
         <w:pStyle w:val="1"/>
       </w:pPr>
-      <w:bookmarkStart w:id="29" w:name="_Toc351193577"/>
-      <w:bookmarkStart w:id="30" w:name="_Toc263754311"/>
-      <w:bookmarkStart w:id="31" w:name="_Toc264349378"/>
+      <w:bookmarkStart w:id="30" w:name="_Toc351193577"/>
+      <w:bookmarkStart w:id="31" w:name="_Toc263754311"/>
+      <w:bookmarkStart w:id="32" w:name="_Toc264349378"/>
       <w:r>
         <w:lastRenderedPageBreak/>
         <w:t>2. Projektorganisation</w:t>
       </w:r>
-      <w:bookmarkEnd w:id="29"/>
       <w:bookmarkEnd w:id="30"/>
       <w:bookmarkEnd w:id="31"/>
+      <w:bookmarkEnd w:id="32"/>
     </w:p>
     <w:p>
       <w:pPr>
@@ -3742,19 +3761,19 @@
       <w:r>
         <w:br w:type="page"/>
       </w:r>
-      <w:bookmarkStart w:id="32" w:name="_Toc263341057"/>
-      <w:bookmarkStart w:id="33" w:name="_Toc263754314"/>
+      <w:bookmarkStart w:id="33" w:name="_Toc263341057"/>
+      <w:bookmarkStart w:id="34" w:name="_Toc263754314"/>
     </w:p>
     <w:p>
       <w:pPr>
         <w:pStyle w:val="1"/>
       </w:pPr>
-      <w:bookmarkStart w:id="34" w:name="_Toc264349379"/>
+      <w:bookmarkStart w:id="35" w:name="_Toc264349379"/>
       <w:r>
         <w:lastRenderedPageBreak/>
         <w:t>3. Risikoanalyse</w:t>
       </w:r>
-      <w:bookmarkEnd w:id="34"/>
+      <w:bookmarkEnd w:id="35"/>
     </w:p>
     <w:p>
       <w:pPr>
@@ -5458,7 +5477,7 @@
       <w:pPr>
         <w:pStyle w:val="1"/>
       </w:pPr>
-      <w:bookmarkStart w:id="35" w:name="_Toc264349380"/>
+      <w:bookmarkStart w:id="36" w:name="_Toc264349380"/>
       <w:r>
         <w:t>4</w:t>
       </w:r>
@@ -5480,7 +5499,7 @@
       <w:r>
         <w:t>acklog</w:t>
       </w:r>
-      <w:bookmarkEnd w:id="35"/>
+      <w:bookmarkEnd w:id="36"/>
       <w:proofErr w:type="spellEnd"/>
     </w:p>
     <w:p>
@@ -5501,7 +5520,7 @@
           <w:i/>
         </w:rPr>
       </w:pPr>
-      <w:bookmarkStart w:id="36" w:name="_Toc264349381"/>
+      <w:bookmarkStart w:id="37" w:name="_Toc264349381"/>
       <w:r>
         <w:rPr>
           <w:i/>
@@ -5542,7 +5561,7 @@
         </w:rPr>
         <w:t xml:space="preserve"> – Version 1</w:t>
       </w:r>
-      <w:bookmarkEnd w:id="36"/>
+      <w:bookmarkEnd w:id="37"/>
     </w:p>
     <w:p/>
     <w:p>
@@ -7279,7 +7298,7 @@
           <w:i/>
         </w:rPr>
       </w:pPr>
-      <w:bookmarkStart w:id="37" w:name="_Toc264349382"/>
+      <w:bookmarkStart w:id="38" w:name="_Toc264349382"/>
       <w:r>
         <w:rPr>
           <w:i/>
@@ -7318,9 +7337,29 @@
         <w:rPr>
           <w:i/>
         </w:rPr>
-        <w:t xml:space="preserve"> - IST Version</w:t>
-      </w:r>
-      <w:bookmarkEnd w:id="37"/>
+        <w:t xml:space="preserve"> - </w:t>
+      </w:r>
+      <w:r>
+        <w:rPr>
+          <w:i/>
+        </w:rPr>
+        <w:t xml:space="preserve"> Version</w:t>
+      </w:r>
+      <w:bookmarkEnd w:id="38"/>
+      <w:r>
+        <w:rPr>
+          <w:i/>
+        </w:rPr>
+        <w:t xml:space="preserve"> Sprint </w:t>
+      </w:r>
+      <w:proofErr w:type="spellStart"/>
+      <w:r>
+        <w:rPr>
+          <w:i/>
+        </w:rPr>
+        <w:t>Backlog</w:t>
+      </w:r>
+      <w:proofErr w:type="spellEnd"/>
     </w:p>
     <w:p/>
     <w:p>
@@ -11251,7 +11290,10 @@
         <w:t>Tabelle 4</w:t>
       </w:r>
       <w:r>
-        <w:t xml:space="preserve">: IST </w:t>
+        <w:t xml:space="preserve">: </w:t>
+      </w:r>
+      <w:r>
+        <w:t xml:space="preserve"> </w:t>
       </w:r>
       <w:proofErr w:type="spellStart"/>
       <w:r>
@@ -11276,7 +11318,7 @@
       <w:pPr>
         <w:pStyle w:val="1"/>
       </w:pPr>
-      <w:bookmarkStart w:id="38" w:name="_Toc264349383"/>
+      <w:bookmarkStart w:id="39" w:name="_Toc264349383"/>
       <w:r>
         <w:t>5</w:t>
       </w:r>
@@ -11286,9 +11328,9 @@
       <w:r>
         <w:t xml:space="preserve"> Zeiterfassung</w:t>
       </w:r>
-      <w:bookmarkEnd w:id="32"/>
       <w:bookmarkEnd w:id="33"/>
-      <w:bookmarkEnd w:id="38"/>
+      <w:bookmarkEnd w:id="34"/>
+      <w:bookmarkEnd w:id="39"/>
     </w:p>
     <w:p>
       <w:pPr>
@@ -13156,6 +13198,14 @@
       <w:r>
         <w:t>: Sprint 2</w:t>
       </w:r>
+    </w:p>
+    <w:p>
+      <w:pPr>
+        <w:pStyle w:val="Standard0"/>
+        <w:rPr>
+          <w:rFonts w:cs="Times New Roman"/>
+        </w:rPr>
+      </w:pPr>
     </w:p>
     <w:p>
       <w:pPr>
@@ -13222,7 +13272,6 @@
                 <w:color w:val="FFFFFF"/>
                 <w:sz w:val="24"/>
               </w:rPr>
-              <w:lastRenderedPageBreak/>
               <w:t>ID</w:t>
             </w:r>
           </w:p>
@@ -14921,7 +14970,7 @@
           <w:i/>
         </w:rPr>
       </w:pPr>
-      <w:bookmarkStart w:id="39" w:name="_Toc264349384"/>
+      <w:bookmarkStart w:id="40" w:name="_Toc264349384"/>
       <w:r>
         <w:rPr>
           <w:i/>
@@ -14935,7 +14984,7 @@
         </w:rPr>
         <w:t>.1 Sprintverlauf</w:t>
       </w:r>
-      <w:bookmarkEnd w:id="39"/>
+      <w:bookmarkEnd w:id="40"/>
     </w:p>
     <w:p/>
     <w:p>
@@ -27202,7 +27251,7 @@
           <w:i/>
         </w:rPr>
       </w:pPr>
-      <w:bookmarkStart w:id="40" w:name="_Toc264349385"/>
+      <w:bookmarkStart w:id="41" w:name="_Toc264349385"/>
       <w:r>
         <w:rPr>
           <w:i/>
@@ -27216,7 +27265,7 @@
         </w:rPr>
         <w:t>.2 Stundenübersicht Sprints</w:t>
       </w:r>
-      <w:bookmarkEnd w:id="40"/>
+      <w:bookmarkEnd w:id="41"/>
     </w:p>
     <w:p/>
     <w:p>
@@ -28732,8 +28781,8 @@
       <w:pPr>
         <w:pStyle w:val="1"/>
       </w:pPr>
-      <w:bookmarkStart w:id="41" w:name="_Toc263754316"/>
-      <w:bookmarkStart w:id="42" w:name="_Toc264349386"/>
+      <w:bookmarkStart w:id="42" w:name="_Toc263754316"/>
+      <w:bookmarkStart w:id="43" w:name="_Toc264349386"/>
       <w:r>
         <w:t>6</w:t>
       </w:r>
@@ -28743,8 +28792,8 @@
       <w:r>
         <w:t>Kosten</w:t>
       </w:r>
-      <w:bookmarkEnd w:id="41"/>
       <w:bookmarkEnd w:id="42"/>
+      <w:bookmarkEnd w:id="43"/>
     </w:p>
     <w:p>
       <w:pPr>
@@ -29359,18 +29408,18 @@
       <w:pPr>
         <w:pStyle w:val="1"/>
       </w:pPr>
-      <w:bookmarkStart w:id="43" w:name="_Toc360284660"/>
-      <w:bookmarkStart w:id="44" w:name="_Toc263754317"/>
-      <w:bookmarkStart w:id="45" w:name="_Toc264349387"/>
+      <w:bookmarkStart w:id="44" w:name="_Toc360284660"/>
+      <w:bookmarkStart w:id="45" w:name="_Toc263754317"/>
+      <w:bookmarkStart w:id="46" w:name="_Toc264349387"/>
       <w:r>
         <w:t>7</w:t>
       </w:r>
       <w:r>
         <w:t>. Qualitätsplan</w:t>
       </w:r>
-      <w:bookmarkEnd w:id="43"/>
       <w:bookmarkEnd w:id="44"/>
       <w:bookmarkEnd w:id="45"/>
+      <w:bookmarkEnd w:id="46"/>
     </w:p>
     <w:p>
       <w:pPr>
@@ -29427,7 +29476,7 @@
       <w:pPr>
         <w:pStyle w:val="1"/>
       </w:pPr>
-      <w:bookmarkStart w:id="46" w:name="_Toc263754318"/>
+      <w:bookmarkStart w:id="47" w:name="_Toc263754318"/>
     </w:p>
     <w:p>
       <w:pPr>
@@ -29533,7 +29582,7 @@
       <w:pPr>
         <w:pStyle w:val="1"/>
       </w:pPr>
-      <w:bookmarkStart w:id="47" w:name="_Toc264349388"/>
+      <w:bookmarkStart w:id="48" w:name="_Toc264349388"/>
       <w:r>
         <w:lastRenderedPageBreak/>
         <w:t>8</w:t>
@@ -29541,8 +29590,8 @@
       <w:r>
         <w:t>. Technische Produktbeschreibung</w:t>
       </w:r>
-      <w:bookmarkEnd w:id="46"/>
       <w:bookmarkEnd w:id="47"/>
+      <w:bookmarkEnd w:id="48"/>
     </w:p>
     <w:p>
       <w:pPr>
@@ -29716,8 +29765,6 @@
           <w:lang w:eastAsia="de-AT"/>
         </w:rPr>
       </w:pPr>
-      <w:bookmarkStart w:id="48" w:name="_GoBack"/>
-      <w:bookmarkEnd w:id="48"/>
     </w:p>
     <w:p>
       <w:pPr>
@@ -31172,6 +31219,7 @@
           <w:docPartUnique/>
         </w:docPartObj>
       </w:sdtPr>
+      <w:sdtEndPr/>
       <w:sdtContent>
         <w:r>
           <w:rPr>
@@ -31200,7 +31248,7 @@
             <w:noProof/>
             <w:sz w:val="24"/>
           </w:rPr>
-          <w:t>2</w:t>
+          <w:t>3</w:t>
         </w:r>
         <w:r>
           <w:rPr>
@@ -34838,7 +34886,7 @@
 </file>
 
 <file path=customXml/itemProps1.xml><?xml version="1.0" encoding="utf-8"?>
-<ds:datastoreItem xmlns:ds="http://schemas.openxmlformats.org/officeDocument/2006/customXml" ds:itemID="{D9882D0B-31EF-0546-9C5D-BBE3A0929D87}">
+<ds:datastoreItem xmlns:ds="http://schemas.openxmlformats.org/officeDocument/2006/customXml" ds:itemID="{9D8B2BCD-731E-A644-A527-9A17CB9752D9}">
   <ds:schemaRefs>
     <ds:schemaRef ds:uri="http://schemas.openxmlformats.org/officeDocument/2006/bibliography"/>
   </ds:schemaRefs>

</xml_diff>